<commit_message>
Edit the title page to match our paper
</commit_message>
<xml_diff>
--- a/report/report-rmd/templates/RES2016-eng-titlepage.docx
+++ b/report/report-rmd/templates/RES2016-eng-titlepage.docx
@@ -4,210 +4,54 @@
   <w:body>
     <w:p>
       <w:pPr>
-        <w:pStyle w:val="BodyTextCentered"/>
-      </w:pPr>
-      <w:r>
-        <w:t xml:space="preserve">NOTE: You can adjust the styles for the paragraph spacing </w:t>
-      </w:r>
-      <w:r>
-        <w:t xml:space="preserve">to better suit the display of the </w:t>
-      </w:r>
-      <w:r>
-        <w:t xml:space="preserve">cover page </w:t>
-      </w:r>
-      <w:r>
-        <w:t xml:space="preserve">depending on the </w:t>
-      </w:r>
-      <w:r>
-        <w:t xml:space="preserve">length of the title, number of authors and addresses. </w:t>
-      </w:r>
-      <w:r>
-        <w:rPr>
-          <w:b/>
-        </w:rPr>
-        <w:t>Do not</w:t>
-      </w:r>
-      <w:r>
-        <w:t xml:space="preserve"> add extra spacing by adding line or paragraph breaks as these repeated blank characters will create accessibility errors.  This page and the next page are centered vertically.</w:t>
+        <w:pStyle w:val="CoverDocumenttitle"/>
+      </w:pPr>
+      <w:r>
+        <w:t>A reproducible data synopsis for 100 species of British Columbia groundfish</w:t>
       </w:r>
     </w:p>
     <w:p>
       <w:pPr>
-        <w:pStyle w:val="CoverDocumenttitle"/>
-      </w:pPr>
-      <w:r>
-        <w:t>Title</w:t>
-      </w:r>
-      <w:r>
-        <w:t xml:space="preserve"> - </w:t>
-      </w:r>
-      <w:r>
-        <w:t>s</w:t>
-      </w:r>
-      <w:r>
-        <w:t>tyle “</w:t>
-      </w:r>
-      <w:r>
-        <w:t xml:space="preserve">Cover: </w:t>
-      </w:r>
-      <w:r>
-        <w:t>Document title</w:t>
-      </w:r>
-      <w:r>
-        <w:t>”</w:t>
-      </w:r>
-      <w:r>
-        <w:t>:</w:t>
-      </w:r>
-      <w:r>
-        <w:t xml:space="preserve"> Arial, size 12, </w:t>
-      </w:r>
-      <w:r>
-        <w:t>bold</w:t>
-      </w:r>
-      <w:r>
-        <w:t xml:space="preserve">, </w:t>
-      </w:r>
-      <w:r>
-        <w:t>c</w:t>
-      </w:r>
-      <w:r>
-        <w:t xml:space="preserve">entered, </w:t>
-      </w:r>
-      <w:r>
-        <w:t xml:space="preserve">paragraph spacing </w:t>
-      </w:r>
-      <w:r>
-        <w:t>0</w:t>
-      </w:r>
-      <w:r>
-        <w:t xml:space="preserve"> </w:t>
-      </w:r>
-      <w:r>
-        <w:t xml:space="preserve">pt </w:t>
-      </w:r>
-      <w:r>
-        <w:t xml:space="preserve">(1 in, 2.75 cm) </w:t>
-      </w:r>
-      <w:r>
-        <w:t xml:space="preserve">before and </w:t>
-      </w:r>
-      <w:r>
-        <w:t>24 pt (0.33 in, 0.85 cm)</w:t>
-      </w:r>
-      <w:r>
-        <w:t xml:space="preserve"> after</w:t>
-      </w:r>
-      <w:r>
-        <w:t>.</w:t>
-      </w:r>
-      <w:r>
+        <w:pStyle w:val="CoverAddress"/>
+        <w:ind w:left="720" w:hanging="720"/>
+      </w:pPr>
+      <w:r>
+        <w:t>Sean C. Anderson</w:t>
+      </w:r>
+      <w:r>
+        <w:rPr>
+          <w:vertAlign w:val="superscript"/>
+        </w:rPr>
+        <w:t>1</w:t>
+      </w:r>
+      <w:r>
+        <w:t>, Elise A. Keppel</w:t>
+      </w:r>
+      <w:r>
+        <w:rPr>
+          <w:vertAlign w:val="superscript"/>
+        </w:rPr>
+        <w:t>1</w:t>
+      </w:r>
+      <w:r>
+        <w:t>, and Andrew M. Edwards</w:t>
+      </w:r>
+      <w:r>
+        <w:rPr>
+          <w:vertAlign w:val="superscript"/>
+        </w:rPr>
+        <w:t>1</w:t>
+      </w:r>
+      <w:r>
+        <w:rPr>
+          <w:vertAlign w:val="superscript"/>
+        </w:rPr>
         <w:br/>
-        <w:t>NOTE: Scientific names of species should be in parenthesis or separated by commas</w:t>
-      </w:r>
-      <w:r>
-        <w:t xml:space="preserve"> and in italics where appropriate</w:t>
-      </w:r>
-      <w:r>
-        <w:t>.  Also, Research Document titles should not be identical to the corresponding Science Advisory Report title</w:t>
-      </w:r>
-      <w:r>
-        <w:t>.</w:t>
       </w:r>
     </w:p>
     <w:p>
       <w:pPr>
-        <w:pStyle w:val="CoverAuthor"/>
-      </w:pPr>
-      <w:r>
-        <w:t>Author</w:t>
-      </w:r>
-      <w:r>
-        <w:t>s</w:t>
-      </w:r>
-      <w:r>
-        <w:t xml:space="preserve"> </w:t>
-      </w:r>
-      <w:r>
-        <w:t>– style “</w:t>
-      </w:r>
-      <w:r>
-        <w:t xml:space="preserve">Cover: </w:t>
-      </w:r>
-      <w:r>
-        <w:t>Author</w:t>
-      </w:r>
-      <w:r>
-        <w:t>”</w:t>
-      </w:r>
-      <w:r>
-        <w:t>: Arial, size 11, c</w:t>
-      </w:r>
-      <w:r>
-        <w:t xml:space="preserve">entered, </w:t>
-      </w:r>
-      <w:r>
-        <w:br/>
-      </w:r>
-      <w:r>
-        <w:t xml:space="preserve">paragraph spacing </w:t>
-      </w:r>
-      <w:r>
-        <w:t>24 pt (0.33 in, 0.85 cm)</w:t>
-      </w:r>
-      <w:r>
-        <w:t xml:space="preserve"> before and after</w:t>
-      </w:r>
-    </w:p>
-    <w:p>
-      <w:pPr>
         <w:pStyle w:val="CoverAddress"/>
-      </w:pPr>
-      <w:r>
-        <w:t xml:space="preserve">Mailing Address - Style “Cover: Mailing Address”: Arial 11, centered, </w:t>
-      </w:r>
-      <w:r>
-        <w:t xml:space="preserve">paragraph spacing </w:t>
-      </w:r>
-      <w:r>
-        <w:t>6 pt (0.08 in, 0.21 cm) before and after</w:t>
-      </w:r>
-      <w:r>
-        <w:t xml:space="preserve"> </w:t>
-      </w:r>
-      <w:r>
-        <w:t>(Line break: Shift + Enter)</w:t>
-      </w:r>
-      <w:r>
-        <w:br/>
-        <w:t xml:space="preserve">Fisheries and Oceans </w:t>
-      </w:r>
-      <w:proofErr w:type="gramStart"/>
-      <w:r>
-        <w:t>Canada  (</w:t>
-      </w:r>
-      <w:proofErr w:type="gramEnd"/>
-      <w:r>
-        <w:t>Line break: Shift + Enter)</w:t>
-      </w:r>
-      <w:r>
-        <w:br/>
-        <w:t>Mailing Address (Line break: Shift + Enter)</w:t>
-      </w:r>
-      <w:r>
-        <w:br/>
-        <w:t>City, Province &amp; Postal Code (Paragraph break: Enter)</w:t>
-      </w:r>
-      <w:r>
-        <w:t xml:space="preserve"> </w:t>
-      </w:r>
-    </w:p>
-    <w:p>
-      <w:pPr>
-        <w:pStyle w:val="CoverAddress"/>
-        <w:rPr>
-          <w:lang w:val="en-CA"/>
-        </w:rPr>
         <w:sectPr>
           <w:headerReference w:type="default" r:id="rId8"/>
           <w:footerReference w:type="even" r:id="rId9"/>
@@ -218,6 +62,27 @@
           <w:vAlign w:val="center"/>
         </w:sectPr>
       </w:pPr>
+      <w:r>
+        <w:rPr>
+          <w:vertAlign w:val="superscript"/>
+        </w:rPr>
+        <w:t>1</w:t>
+      </w:r>
+      <w:r>
+        <w:t>Pacific Biological Station</w:t>
+      </w:r>
+      <w:r>
+        <w:br/>
+      </w:r>
+      <w:r>
+        <w:t>Fisheries and Oceans Canada, 3190 Hammond Bay Road</w:t>
+      </w:r>
+      <w:r>
+        <w:br/>
+      </w:r>
+      <w:r>
+        <w:t>Nanaimo, British Columbia, V9T 6N7, Canada</w:t>
+      </w:r>
     </w:p>
     <w:p>
       <w:pPr>
@@ -390,7 +255,10 @@
         <w:t xml:space="preserve">, </w:t>
       </w:r>
       <w:r>
-        <w:t>2016</w:t>
+        <w:t>201</w:t>
+      </w:r>
+      <w:r>
+        <w:t>9</w:t>
       </w:r>
       <w:r>
         <w:br/>
@@ -415,52 +283,7 @@
         <w:pStyle w:val="citation"/>
       </w:pPr>
       <w:r>
-        <w:t xml:space="preserve">Authors, I. Release Year (i.e., </w:t>
-      </w:r>
-      <w:r>
-        <w:t>2016</w:t>
-      </w:r>
-      <w:r>
-        <w:t xml:space="preserve">).  Title - must be exactly as it appears on the cover page. DFO Can. Sci. Advis. Sec. Res. Doc. </w:t>
-      </w:r>
-      <w:r>
-        <w:t>2016</w:t>
-      </w:r>
-      <w:r>
-        <w:t>/nnn. vi</w:t>
-      </w:r>
-      <w:r>
-        <w:t xml:space="preserve"> </w:t>
-      </w:r>
-      <w:r>
-        <w:t>+</w:t>
-      </w:r>
-      <w:r>
-        <w:t xml:space="preserve"> </w:t>
-      </w:r>
-      <w:r>
-        <w:t>xx</w:t>
-      </w:r>
-      <w:r>
-        <w:t xml:space="preserve"> </w:t>
-      </w:r>
-      <w:r>
-        <w:t xml:space="preserve">p.  - </w:t>
-      </w:r>
-      <w:r>
-        <w:t>Style</w:t>
-      </w:r>
-      <w:r>
-        <w:t>: “</w:t>
-      </w:r>
-      <w:r>
-        <w:t>citation</w:t>
-      </w:r>
-      <w:r>
-        <w:t>”</w:t>
-      </w:r>
-      <w:r>
-        <w:t xml:space="preserve">. </w:t>
+        <w:t>Anderson, S.C., Keppel, E.A., Edwards, A.M. A reproducible data synopsis for over 100 species of British Columbia groundfish. DFO Can. Sci. Advis. Sec. Res. Doc. 2019/nnn. iv + 323 p.</w:t>
       </w:r>
     </w:p>
     <w:p>
@@ -468,21 +291,13 @@
         <w:pStyle w:val="BodyTextBoldItallics"/>
       </w:pPr>
       <w:r>
-        <w:t xml:space="preserve">Aussi disponible en </w:t>
-      </w:r>
-      <w:proofErr w:type="gramStart"/>
-      <w:r>
-        <w:t>français</w:t>
+        <w:t>Aussi disponible en français</w:t>
       </w:r>
       <w:r>
         <w:t xml:space="preserve"> </w:t>
       </w:r>
       <w:r>
-        <w:t>:</w:t>
-      </w:r>
-      <w:proofErr w:type="gramEnd"/>
-      <w:r>
-        <w:t xml:space="preserve"> </w:t>
+        <w:t xml:space="preserve">: </w:t>
       </w:r>
       <w:r>
         <w:rPr>
@@ -520,1102 +335,44 @@
         <w:rPr>
           <w:lang w:val="fr-CA"/>
         </w:rPr>
-        <w:t xml:space="preserve">) Titre – doit correspondre exactement à la page couverture. Secr. </w:t>
-      </w:r>
-      <w:proofErr w:type="gramStart"/>
-      <w:r>
-        <w:rPr>
-          <w:lang w:val="fr-CA"/>
-        </w:rPr>
-        <w:t>can</w:t>
-      </w:r>
-      <w:proofErr w:type="gramEnd"/>
-      <w:r>
-        <w:rPr>
-          <w:lang w:val="fr-CA"/>
-        </w:rPr>
+        <w:t xml:space="preserve">) Titre – doit correspondre exactement à la page couverture. Secr. can. de consult. sci. du MPO. Doc. de rech. </w:t>
+      </w:r>
+      <w:r>
+        <w:t>2016</w:t>
+      </w:r>
+      <w:r>
+        <w:t>/nnn. vi + xx</w:t>
+      </w:r>
+      <w:r>
+        <w:t xml:space="preserve"> </w:t>
+      </w:r>
+      <w:r>
+        <w:t xml:space="preserve">p., </w:t>
+      </w:r>
+      <w:r>
+        <w:t xml:space="preserve">- </w:t>
+      </w:r>
+      <w:r>
+        <w:t>Style</w:t>
+      </w:r>
+      <w:r>
+        <w:t>:</w:t>
+      </w:r>
+      <w:r>
+        <w:t xml:space="preserve"> “</w:t>
+      </w:r>
+      <w:r>
+        <w:t>citation</w:t>
+      </w:r>
+      <w:r>
+        <w:t xml:space="preserve"> – translated</w:t>
+      </w:r>
+      <w:r>
+        <w:t>”</w:t>
+      </w:r>
+      <w:r>
         <w:t xml:space="preserve">. </w:t>
       </w:r>
-      <w:proofErr w:type="gramStart"/>
-      <w:r>
-        <w:rPr>
-          <w:lang w:val="fr-CA"/>
-        </w:rPr>
-        <w:t>de</w:t>
-      </w:r>
-      <w:proofErr w:type="gramEnd"/>
-      <w:r>
-        <w:rPr>
-          <w:lang w:val="fr-CA"/>
-        </w:rPr>
-        <w:t xml:space="preserve"> consult. </w:t>
-      </w:r>
-      <w:proofErr w:type="gramStart"/>
-      <w:r>
-        <w:rPr>
-          <w:lang w:val="fr-CA"/>
-        </w:rPr>
-        <w:t>sci</w:t>
-      </w:r>
-      <w:proofErr w:type="gramEnd"/>
-      <w:r>
-        <w:rPr>
-          <w:lang w:val="fr-CA"/>
-        </w:rPr>
-        <w:t xml:space="preserve">. </w:t>
-      </w:r>
-      <w:proofErr w:type="gramStart"/>
-      <w:r>
-        <w:rPr>
-          <w:lang w:val="fr-CA"/>
-        </w:rPr>
-        <w:t>du</w:t>
-      </w:r>
-      <w:proofErr w:type="gramEnd"/>
-      <w:r>
-        <w:rPr>
-          <w:lang w:val="fr-CA"/>
-        </w:rPr>
-        <w:t xml:space="preserve"> MPO. Doc. </w:t>
-      </w:r>
-      <w:proofErr w:type="gramStart"/>
-      <w:r>
-        <w:rPr>
-          <w:lang w:val="fr-CA"/>
-        </w:rPr>
-        <w:t>de</w:t>
-      </w:r>
-      <w:proofErr w:type="gramEnd"/>
-      <w:r>
-        <w:rPr>
-          <w:lang w:val="fr-CA"/>
-        </w:rPr>
-        <w:t xml:space="preserve"> rech. </w:t>
-      </w:r>
-      <w:r>
-        <w:t>2016</w:t>
-      </w:r>
-      <w:r>
-        <w:t>/nnn. vi + xx</w:t>
-      </w:r>
-      <w:r>
-        <w:t xml:space="preserve"> </w:t>
-      </w:r>
-      <w:r>
-        <w:t xml:space="preserve">p., </w:t>
-      </w:r>
-      <w:r>
-        <w:t xml:space="preserve">- </w:t>
-      </w:r>
-      <w:r>
-        <w:t>Style</w:t>
-      </w:r>
-      <w:r>
-        <w:t>:</w:t>
-      </w:r>
-      <w:r>
-        <w:t xml:space="preserve"> “</w:t>
-      </w:r>
-      <w:r>
-        <w:t>citation</w:t>
-      </w:r>
-      <w:r>
-        <w:t xml:space="preserve"> – translated</w:t>
-      </w:r>
-      <w:r>
-        <w:t>”</w:t>
-      </w:r>
-      <w:r>
-        <w:t xml:space="preserve">. </w:t>
-      </w:r>
-    </w:p>
-    <w:p>
-      <w:pPr>
-        <w:pStyle w:val="citation"/>
-        <w:sectPr>
-          <w:headerReference w:type="default" r:id="rId14"/>
-          <w:footerReference w:type="default" r:id="rId15"/>
-          <w:pgSz w:w="12240" w:h="15840" w:code="1"/>
-          <w:pgMar w:top="1440" w:right="1440" w:bottom="1440" w:left="1440" w:header="709" w:footer="618" w:gutter="0"/>
-          <w:cols w:space="720"/>
-          <w:vAlign w:val="center"/>
-        </w:sectPr>
-      </w:pPr>
-    </w:p>
-    <w:p>
-      <w:pPr>
-        <w:pStyle w:val="TABLEOFCONTENTS"/>
-      </w:pPr>
-      <w:r>
-        <w:lastRenderedPageBreak/>
-        <w:t>TABLE OF CONTENTS</w:t>
-      </w:r>
-      <w:r>
-        <w:t xml:space="preserve"> </w:t>
-      </w:r>
-      <w:r>
-        <w:t xml:space="preserve">- </w:t>
-      </w:r>
-      <w:r>
-        <w:t>S</w:t>
-      </w:r>
-      <w:r>
-        <w:t>tyle</w:t>
-      </w:r>
-      <w:r>
-        <w:t>:</w:t>
-      </w:r>
-      <w:r>
-        <w:t xml:space="preserve"> </w:t>
-      </w:r>
-      <w:r>
-        <w:t>“</w:t>
-      </w:r>
-      <w:r>
-        <w:t>T</w:t>
-      </w:r>
-      <w:r>
-        <w:t>ABLE OF CONTENTS</w:t>
-      </w:r>
-      <w:r>
-        <w:t>”</w:t>
-      </w:r>
-      <w:r>
-        <w:t xml:space="preserve">: </w:t>
-      </w:r>
-      <w:r>
-        <w:rPr>
-          <w:caps w:val="0"/>
-        </w:rPr>
-        <w:t xml:space="preserve">ARIAL, SIZE 12, BOLD, CENTERED, ALL CAPS, PARAGRAPH SPACING 18 PT (0.25 IN, 0.63 CM) BEFORE AND 6 PT (0.08 IN, </w:t>
-      </w:r>
-      <w:r>
-        <w:rPr>
-          <w:caps w:val="0"/>
-        </w:rPr>
-        <w:t>0.21</w:t>
-      </w:r>
-      <w:r>
-        <w:rPr>
-          <w:caps w:val="0"/>
-        </w:rPr>
-        <w:t> CM) AFTER</w:t>
-      </w:r>
-    </w:p>
-    <w:p>
-      <w:pPr>
-        <w:pStyle w:val="BodyText"/>
-        <w:rPr>
-          <w:lang w:val="en-CA"/>
-        </w:rPr>
-      </w:pPr>
-      <w:r>
-        <w:rPr>
-          <w:lang w:val="en-CA"/>
-        </w:rPr>
-        <w:t xml:space="preserve">A </w:t>
-      </w:r>
-      <w:r>
-        <w:rPr>
-          <w:lang w:val="en-CA"/>
-        </w:rPr>
-        <w:t>t</w:t>
-      </w:r>
-      <w:r>
-        <w:rPr>
-          <w:lang w:val="en-CA"/>
-        </w:rPr>
-        <w:t xml:space="preserve">able of </w:t>
-      </w:r>
-      <w:r>
-        <w:rPr>
-          <w:lang w:val="en-CA"/>
-        </w:rPr>
-        <w:t>c</w:t>
-      </w:r>
-      <w:r>
-        <w:rPr>
-          <w:lang w:val="en-CA"/>
-        </w:rPr>
-        <w:t xml:space="preserve">ontents </w:t>
-      </w:r>
-      <w:r>
-        <w:rPr>
-          <w:lang w:val="en-CA"/>
-        </w:rPr>
-        <w:t xml:space="preserve">is </w:t>
-      </w:r>
-      <w:r>
-        <w:rPr>
-          <w:lang w:val="en-CA"/>
-        </w:rPr>
-        <w:t xml:space="preserve">recommended, especially when several topics are </w:t>
-      </w:r>
-      <w:proofErr w:type="gramStart"/>
-      <w:r>
-        <w:rPr>
-          <w:lang w:val="en-CA"/>
-        </w:rPr>
-        <w:t>addre</w:t>
-      </w:r>
-      <w:r>
-        <w:rPr>
-          <w:lang w:val="en-CA"/>
-        </w:rPr>
-        <w:t>ssed</w:t>
-      </w:r>
-      <w:proofErr w:type="gramEnd"/>
-      <w:r>
-        <w:rPr>
-          <w:lang w:val="en-CA"/>
-        </w:rPr>
-        <w:t xml:space="preserve"> and the document is </w:t>
-      </w:r>
-      <w:r>
-        <w:rPr>
-          <w:lang w:val="en-CA"/>
-        </w:rPr>
-        <w:t>long</w:t>
-      </w:r>
-      <w:r>
-        <w:rPr>
-          <w:lang w:val="en-CA"/>
-        </w:rPr>
-        <w:t>.</w:t>
-      </w:r>
-      <w:r>
-        <w:rPr>
-          <w:lang w:val="en-CA"/>
-        </w:rPr>
-        <w:t xml:space="preserve"> </w:t>
-      </w:r>
-      <w:r>
-        <w:rPr>
-          <w:lang w:val="en-CA"/>
-        </w:rPr>
-        <w:t xml:space="preserve">Typically, only the top </w:t>
-      </w:r>
-      <w:r>
-        <w:rPr>
-          <w:lang w:val="en-CA"/>
-        </w:rPr>
-        <w:t xml:space="preserve">three </w:t>
-      </w:r>
-      <w:r>
-        <w:rPr>
-          <w:lang w:val="en-CA"/>
-        </w:rPr>
-        <w:t>level headings are listed in a</w:t>
-      </w:r>
-      <w:r>
-        <w:rPr>
-          <w:lang w:val="en-CA"/>
-        </w:rPr>
-        <w:t xml:space="preserve"> Table of Contents.</w:t>
-      </w:r>
-    </w:p>
-    <w:p>
-      <w:pPr>
-        <w:pStyle w:val="BodyText"/>
-        <w:rPr>
-          <w:rFonts w:cs="Arial"/>
-        </w:rPr>
-      </w:pPr>
-      <w:r>
-        <w:t>Lists of tables and figures</w:t>
-      </w:r>
-      <w:r>
-        <w:t xml:space="preserve"> (if necessary)</w:t>
-      </w:r>
-      <w:r>
-        <w:t xml:space="preserve"> must </w:t>
-      </w:r>
-      <w:r>
-        <w:t xml:space="preserve">also </w:t>
-      </w:r>
-      <w:r>
-        <w:t>follow the same format as the ToC.</w:t>
-      </w:r>
-    </w:p>
-    <w:p>
-      <w:pPr>
-        <w:pStyle w:val="TOC1"/>
-        <w:rPr>
-          <w:rFonts w:asciiTheme="minorHAnsi" w:eastAsiaTheme="minorEastAsia" w:hAnsiTheme="minorHAnsi" w:cstheme="minorBidi"/>
-          <w:caps w:val="0"/>
-          <w:noProof/>
-          <w:szCs w:val="22"/>
-          <w:lang w:val="en-CA" w:eastAsia="en-CA"/>
-        </w:rPr>
-      </w:pPr>
-      <w:r>
-        <w:rPr>
-          <w:rFonts w:cs="Arial"/>
-        </w:rPr>
-        <w:fldChar w:fldCharType="begin"/>
-      </w:r>
-      <w:r>
-        <w:rPr>
-          <w:rFonts w:cs="Arial"/>
-        </w:rPr>
-        <w:instrText xml:space="preserve"> TOC \o "1-3" \h \z \u </w:instrText>
-      </w:r>
-      <w:r>
-        <w:rPr>
-          <w:rFonts w:cs="Arial"/>
-        </w:rPr>
-        <w:fldChar w:fldCharType="separate"/>
-      </w:r>
-      <w:hyperlink w:anchor="_Toc436984907" w:history="1">
-        <w:r>
-          <w:rPr>
-            <w:rStyle w:val="Hyperlink"/>
-            <w:noProof/>
-          </w:rPr>
-          <w:t>ABSTRACT – STYLE “HEADING 1”: ARIAL, SIZE 12, BOLD, CENTERED, ALL CAPS, PARAGRAPH SPACING 18 PT (0.25 IN, 0.63 CM) BEFORE AND 6 PT (0.08 IN, 0.21 CM) AFTER</w:t>
-        </w:r>
-        <w:r>
-          <w:rPr>
-            <w:noProof/>
-            <w:webHidden/>
-          </w:rPr>
-          <w:tab/>
-        </w:r>
-        <w:r>
-          <w:rPr>
-            <w:noProof/>
-            <w:webHidden/>
-          </w:rPr>
-          <w:fldChar w:fldCharType="begin"/>
-        </w:r>
-        <w:r>
-          <w:rPr>
-            <w:noProof/>
-            <w:webHidden/>
-          </w:rPr>
-          <w:instrText xml:space="preserve"> PAGEREF _Toc436984907 \h </w:instrText>
-        </w:r>
-        <w:r>
-          <w:rPr>
-            <w:noProof/>
-            <w:webHidden/>
-          </w:rPr>
-        </w:r>
-        <w:r>
-          <w:rPr>
-            <w:noProof/>
-            <w:webHidden/>
-          </w:rPr>
-          <w:fldChar w:fldCharType="separate"/>
-        </w:r>
-        <w:r>
-          <w:rPr>
-            <w:noProof/>
-            <w:webHidden/>
-          </w:rPr>
-          <w:t>iv</w:t>
-        </w:r>
-        <w:r>
-          <w:rPr>
-            <w:noProof/>
-            <w:webHidden/>
-          </w:rPr>
-          <w:fldChar w:fldCharType="end"/>
-        </w:r>
-      </w:hyperlink>
-    </w:p>
-    <w:p>
-      <w:pPr>
-        <w:pStyle w:val="TOC1"/>
-        <w:rPr>
-          <w:rFonts w:asciiTheme="minorHAnsi" w:eastAsiaTheme="minorEastAsia" w:hAnsiTheme="minorHAnsi" w:cstheme="minorBidi"/>
-          <w:caps w:val="0"/>
-          <w:noProof/>
-          <w:szCs w:val="22"/>
-          <w:lang w:val="en-CA" w:eastAsia="en-CA"/>
-        </w:rPr>
-      </w:pPr>
-      <w:hyperlink w:anchor="_Toc436984908" w:history="1">
-        <w:r>
-          <w:rPr>
-            <w:rStyle w:val="Hyperlink"/>
-            <w:noProof/>
-            <w:lang w:val="fr-CA"/>
-          </w:rPr>
-          <w:t>RÉSUMÉ - STYLE : « HEADING 1 »</w:t>
-        </w:r>
-        <w:r>
-          <w:rPr>
-            <w:noProof/>
-            <w:webHidden/>
-          </w:rPr>
-          <w:tab/>
-        </w:r>
-        <w:r>
-          <w:rPr>
-            <w:noProof/>
-            <w:webHidden/>
-          </w:rPr>
-          <w:fldChar w:fldCharType="begin"/>
-        </w:r>
-        <w:r>
-          <w:rPr>
-            <w:noProof/>
-            <w:webHidden/>
-          </w:rPr>
-          <w:instrText xml:space="preserve"> PAGEREF _Toc436984908 \h </w:instrText>
-        </w:r>
-        <w:r>
-          <w:rPr>
-            <w:noProof/>
-            <w:webHidden/>
-          </w:rPr>
-        </w:r>
-        <w:r>
-          <w:rPr>
-            <w:noProof/>
-            <w:webHidden/>
-          </w:rPr>
-          <w:fldChar w:fldCharType="separate"/>
-        </w:r>
-        <w:r>
-          <w:rPr>
-            <w:noProof/>
-            <w:webHidden/>
-          </w:rPr>
-          <w:t>v</w:t>
-        </w:r>
-        <w:r>
-          <w:rPr>
-            <w:noProof/>
-            <w:webHidden/>
-          </w:rPr>
-          <w:fldChar w:fldCharType="end"/>
-        </w:r>
-      </w:hyperlink>
-    </w:p>
-    <w:p>
-      <w:pPr>
-        <w:pStyle w:val="TOC1"/>
-        <w:rPr>
-          <w:rFonts w:asciiTheme="minorHAnsi" w:eastAsiaTheme="minorEastAsia" w:hAnsiTheme="minorHAnsi" w:cstheme="minorBidi"/>
-          <w:caps w:val="0"/>
-          <w:noProof/>
-          <w:szCs w:val="22"/>
-          <w:lang w:val="en-CA" w:eastAsia="en-CA"/>
-        </w:rPr>
-      </w:pPr>
-      <w:hyperlink w:anchor="_Toc436984909" w:history="1">
-        <w:r>
-          <w:rPr>
-            <w:rStyle w:val="Hyperlink"/>
-            <w:noProof/>
-          </w:rPr>
-          <w:t>TRANSLATION</w:t>
-        </w:r>
-        <w:r>
-          <w:rPr>
-            <w:noProof/>
-            <w:webHidden/>
-          </w:rPr>
-          <w:tab/>
-        </w:r>
-        <w:r>
-          <w:rPr>
-            <w:noProof/>
-            <w:webHidden/>
-          </w:rPr>
-          <w:fldChar w:fldCharType="begin"/>
-        </w:r>
-        <w:r>
-          <w:rPr>
-            <w:noProof/>
-            <w:webHidden/>
-          </w:rPr>
-          <w:instrText xml:space="preserve"> PAGEREF _Toc436984909 \h </w:instrText>
-        </w:r>
-        <w:r>
-          <w:rPr>
-            <w:noProof/>
-            <w:webHidden/>
-          </w:rPr>
-        </w:r>
-        <w:r>
-          <w:rPr>
-            <w:noProof/>
-            <w:webHidden/>
-          </w:rPr>
-          <w:fldChar w:fldCharType="separate"/>
-        </w:r>
-        <w:r>
-          <w:rPr>
-            <w:noProof/>
-            <w:webHidden/>
-          </w:rPr>
-          <w:t>1</w:t>
-        </w:r>
-        <w:r>
-          <w:rPr>
-            <w:noProof/>
-            <w:webHidden/>
-          </w:rPr>
-          <w:fldChar w:fldCharType="end"/>
-        </w:r>
-      </w:hyperlink>
-    </w:p>
-    <w:p>
-      <w:pPr>
-        <w:pStyle w:val="TOC1"/>
-        <w:rPr>
-          <w:rFonts w:asciiTheme="minorHAnsi" w:eastAsiaTheme="minorEastAsia" w:hAnsiTheme="minorHAnsi" w:cstheme="minorBidi"/>
-          <w:caps w:val="0"/>
-          <w:noProof/>
-          <w:szCs w:val="22"/>
-          <w:lang w:val="en-CA" w:eastAsia="en-CA"/>
-        </w:rPr>
-      </w:pPr>
-      <w:hyperlink w:anchor="_Toc436984910" w:history="1">
-        <w:r>
-          <w:rPr>
-            <w:rStyle w:val="Hyperlink"/>
-            <w:noProof/>
-          </w:rPr>
-          <w:t>DEDICATIONS</w:t>
-        </w:r>
-        <w:r>
-          <w:rPr>
-            <w:noProof/>
-            <w:webHidden/>
-          </w:rPr>
-          <w:tab/>
-        </w:r>
-        <w:r>
-          <w:rPr>
-            <w:noProof/>
-            <w:webHidden/>
-          </w:rPr>
-          <w:fldChar w:fldCharType="begin"/>
-        </w:r>
-        <w:r>
-          <w:rPr>
-            <w:noProof/>
-            <w:webHidden/>
-          </w:rPr>
-          <w:instrText xml:space="preserve"> PAGEREF _Toc436984910 \h </w:instrText>
-        </w:r>
-        <w:r>
-          <w:rPr>
-            <w:noProof/>
-            <w:webHidden/>
-          </w:rPr>
-        </w:r>
-        <w:r>
-          <w:rPr>
-            <w:noProof/>
-            <w:webHidden/>
-          </w:rPr>
-          <w:fldChar w:fldCharType="separate"/>
-        </w:r>
-        <w:r>
-          <w:rPr>
-            <w:noProof/>
-            <w:webHidden/>
-          </w:rPr>
-          <w:t>1</w:t>
-        </w:r>
-        <w:r>
-          <w:rPr>
-            <w:noProof/>
-            <w:webHidden/>
-          </w:rPr>
-          <w:fldChar w:fldCharType="end"/>
-        </w:r>
-      </w:hyperlink>
-    </w:p>
-    <w:p>
-      <w:pPr>
-        <w:pStyle w:val="TOC1"/>
-        <w:rPr>
-          <w:rFonts w:asciiTheme="minorHAnsi" w:eastAsiaTheme="minorEastAsia" w:hAnsiTheme="minorHAnsi" w:cstheme="minorBidi"/>
-          <w:caps w:val="0"/>
-          <w:noProof/>
-          <w:szCs w:val="22"/>
-          <w:lang w:val="en-CA" w:eastAsia="en-CA"/>
-        </w:rPr>
-      </w:pPr>
-      <w:hyperlink w:anchor="_Toc436984911" w:history="1">
-        <w:r>
-          <w:rPr>
-            <w:rStyle w:val="Hyperlink"/>
-            <w:noProof/>
-          </w:rPr>
-          <w:t>WEB ACCESSIBILITY NOTES</w:t>
-        </w:r>
-        <w:r>
-          <w:rPr>
-            <w:noProof/>
-            <w:webHidden/>
-          </w:rPr>
-          <w:tab/>
-        </w:r>
-        <w:r>
-          <w:rPr>
-            <w:noProof/>
-            <w:webHidden/>
-          </w:rPr>
-          <w:fldChar w:fldCharType="begin"/>
-        </w:r>
-        <w:r>
-          <w:rPr>
-            <w:noProof/>
-            <w:webHidden/>
-          </w:rPr>
-          <w:instrText xml:space="preserve"> PAGEREF _Toc436984911 \h </w:instrText>
-        </w:r>
-        <w:r>
-          <w:rPr>
-            <w:noProof/>
-            <w:webHidden/>
-          </w:rPr>
-        </w:r>
-        <w:r>
-          <w:rPr>
-            <w:noProof/>
-            <w:webHidden/>
-          </w:rPr>
-          <w:fldChar w:fldCharType="separate"/>
-        </w:r>
-        <w:r>
-          <w:rPr>
-            <w:noProof/>
-            <w:webHidden/>
-          </w:rPr>
-          <w:t>1</w:t>
-        </w:r>
-        <w:r>
-          <w:rPr>
-            <w:noProof/>
-            <w:webHidden/>
-          </w:rPr>
-          <w:fldChar w:fldCharType="end"/>
-        </w:r>
-      </w:hyperlink>
-    </w:p>
-    <w:p>
-      <w:pPr>
-        <w:pStyle w:val="TOC1"/>
-        <w:rPr>
-          <w:rFonts w:asciiTheme="minorHAnsi" w:eastAsiaTheme="minorEastAsia" w:hAnsiTheme="minorHAnsi" w:cstheme="minorBidi"/>
-          <w:caps w:val="0"/>
-          <w:noProof/>
-          <w:szCs w:val="22"/>
-          <w:lang w:val="en-CA" w:eastAsia="en-CA"/>
-        </w:rPr>
-      </w:pPr>
-      <w:hyperlink w:anchor="_Toc436984912" w:history="1">
-        <w:r>
-          <w:rPr>
-            <w:rStyle w:val="Hyperlink"/>
-            <w:noProof/>
-          </w:rPr>
-          <w:t>REFERENCES CITED</w:t>
-        </w:r>
-        <w:r>
-          <w:rPr>
-            <w:noProof/>
-            <w:webHidden/>
-          </w:rPr>
-          <w:tab/>
-        </w:r>
-        <w:r>
-          <w:rPr>
-            <w:noProof/>
-            <w:webHidden/>
-          </w:rPr>
-          <w:fldChar w:fldCharType="begin"/>
-        </w:r>
-        <w:r>
-          <w:rPr>
-            <w:noProof/>
-            <w:webHidden/>
-          </w:rPr>
-          <w:instrText xml:space="preserve"> PAGEREF _Toc436984912 \h </w:instrText>
-        </w:r>
-        <w:r>
-          <w:rPr>
-            <w:noProof/>
-            <w:webHidden/>
-          </w:rPr>
-        </w:r>
-        <w:r>
-          <w:rPr>
-            <w:noProof/>
-            <w:webHidden/>
-          </w:rPr>
-          <w:fldChar w:fldCharType="separate"/>
-        </w:r>
-        <w:r>
-          <w:rPr>
-            <w:noProof/>
-            <w:webHidden/>
-          </w:rPr>
-          <w:t>1</w:t>
-        </w:r>
-        <w:r>
-          <w:rPr>
-            <w:noProof/>
-            <w:webHidden/>
-          </w:rPr>
-          <w:fldChar w:fldCharType="end"/>
-        </w:r>
-      </w:hyperlink>
-    </w:p>
-    <w:p>
-      <w:pPr>
-        <w:pStyle w:val="TOC1"/>
-        <w:rPr>
-          <w:rFonts w:asciiTheme="minorHAnsi" w:eastAsiaTheme="minorEastAsia" w:hAnsiTheme="minorHAnsi" w:cstheme="minorBidi"/>
-          <w:caps w:val="0"/>
-          <w:noProof/>
-          <w:szCs w:val="22"/>
-          <w:lang w:val="en-CA" w:eastAsia="en-CA"/>
-        </w:rPr>
-      </w:pPr>
-      <w:hyperlink w:anchor="_Toc436984913" w:history="1">
-        <w:r>
-          <w:rPr>
-            <w:rStyle w:val="Hyperlink"/>
-            <w:noProof/>
-          </w:rPr>
-          <w:t>APPENDICES</w:t>
-        </w:r>
-        <w:r>
-          <w:rPr>
-            <w:noProof/>
-            <w:webHidden/>
-          </w:rPr>
-          <w:tab/>
-        </w:r>
-        <w:r>
-          <w:rPr>
-            <w:noProof/>
-            <w:webHidden/>
-          </w:rPr>
-          <w:fldChar w:fldCharType="begin"/>
-        </w:r>
-        <w:r>
-          <w:rPr>
-            <w:noProof/>
-            <w:webHidden/>
-          </w:rPr>
-          <w:instrText xml:space="preserve"> PAGEREF _Toc436984913 \h </w:instrText>
-        </w:r>
-        <w:r>
-          <w:rPr>
-            <w:noProof/>
-            <w:webHidden/>
-          </w:rPr>
-        </w:r>
-        <w:r>
-          <w:rPr>
-            <w:noProof/>
-            <w:webHidden/>
-          </w:rPr>
-          <w:fldChar w:fldCharType="separate"/>
-        </w:r>
-        <w:r>
-          <w:rPr>
-            <w:noProof/>
-            <w:webHidden/>
-          </w:rPr>
-          <w:t>1</w:t>
-        </w:r>
-        <w:r>
-          <w:rPr>
-            <w:noProof/>
-            <w:webHidden/>
-          </w:rPr>
-          <w:fldChar w:fldCharType="end"/>
-        </w:r>
-      </w:hyperlink>
-    </w:p>
-    <w:p>
-      <w:pPr>
-        <w:pStyle w:val="TOC1"/>
-        <w:rPr>
-          <w:rFonts w:asciiTheme="minorHAnsi" w:eastAsiaTheme="minorEastAsia" w:hAnsiTheme="minorHAnsi" w:cstheme="minorBidi"/>
-          <w:caps w:val="0"/>
-          <w:noProof/>
-          <w:szCs w:val="22"/>
-          <w:lang w:val="en-CA" w:eastAsia="en-CA"/>
-        </w:rPr>
-      </w:pPr>
-      <w:hyperlink w:anchor="_Toc436984914" w:history="1">
-        <w:r>
-          <w:rPr>
-            <w:rStyle w:val="Hyperlink"/>
-            <w:noProof/>
-          </w:rPr>
-          <w:t>LAYOUT REQUIREMENTS (FORMATTING AND STYLES)</w:t>
-        </w:r>
-        <w:r>
-          <w:rPr>
-            <w:noProof/>
-            <w:webHidden/>
-          </w:rPr>
-          <w:tab/>
-        </w:r>
-        <w:r>
-          <w:rPr>
-            <w:noProof/>
-            <w:webHidden/>
-          </w:rPr>
-          <w:fldChar w:fldCharType="begin"/>
-        </w:r>
-        <w:r>
-          <w:rPr>
-            <w:noProof/>
-            <w:webHidden/>
-          </w:rPr>
-          <w:instrText xml:space="preserve"> PAGEREF _Toc436984914 \h </w:instrText>
-        </w:r>
-        <w:r>
-          <w:rPr>
-            <w:noProof/>
-            <w:webHidden/>
-          </w:rPr>
-        </w:r>
-        <w:r>
-          <w:rPr>
-            <w:noProof/>
-            <w:webHidden/>
-          </w:rPr>
-          <w:fldChar w:fldCharType="separate"/>
-        </w:r>
-        <w:r>
-          <w:rPr>
-            <w:noProof/>
-            <w:webHidden/>
-          </w:rPr>
-          <w:t>2</w:t>
-        </w:r>
-        <w:r>
-          <w:rPr>
-            <w:noProof/>
-            <w:webHidden/>
-          </w:rPr>
-          <w:fldChar w:fldCharType="end"/>
-        </w:r>
-      </w:hyperlink>
-    </w:p>
-    <w:p>
-      <w:pPr>
-        <w:pStyle w:val="TOC1"/>
-        <w:rPr>
-          <w:rFonts w:asciiTheme="minorHAnsi" w:eastAsiaTheme="minorEastAsia" w:hAnsiTheme="minorHAnsi" w:cstheme="minorBidi"/>
-          <w:caps w:val="0"/>
-          <w:noProof/>
-          <w:szCs w:val="22"/>
-          <w:lang w:val="en-CA" w:eastAsia="en-CA"/>
-        </w:rPr>
-      </w:pPr>
-      <w:hyperlink w:anchor="_Toc436984915" w:history="1">
-        <w:r>
-          <w:rPr>
-            <w:rStyle w:val="Hyperlink"/>
-            <w:noProof/>
-          </w:rPr>
-          <w:t>HEADING 1: ARIAL, SIZE 12, BOLD, CENTERED, ALL CAPS,  PARAGRAPH SPACING 18 PT (0.25 IN, 0.63 CM) BEFORE AND 6 PT (0.08 IN, 0.21 CM) AFTER</w:t>
-        </w:r>
-        <w:r>
-          <w:rPr>
-            <w:noProof/>
-            <w:webHidden/>
-          </w:rPr>
-          <w:tab/>
-        </w:r>
-        <w:r>
-          <w:rPr>
-            <w:noProof/>
-            <w:webHidden/>
-          </w:rPr>
-          <w:fldChar w:fldCharType="begin"/>
-        </w:r>
-        <w:r>
-          <w:rPr>
-            <w:noProof/>
-            <w:webHidden/>
-          </w:rPr>
-          <w:instrText xml:space="preserve"> PAGEREF _Toc436984915 \h </w:instrText>
-        </w:r>
-        <w:r>
-          <w:rPr>
-            <w:noProof/>
-            <w:webHidden/>
-          </w:rPr>
-        </w:r>
-        <w:r>
-          <w:rPr>
-            <w:noProof/>
-            <w:webHidden/>
-          </w:rPr>
-          <w:fldChar w:fldCharType="separate"/>
-        </w:r>
-        <w:r>
-          <w:rPr>
-            <w:noProof/>
-            <w:webHidden/>
-          </w:rPr>
-          <w:t>2</w:t>
-        </w:r>
-        <w:r>
-          <w:rPr>
-            <w:noProof/>
-            <w:webHidden/>
-          </w:rPr>
-          <w:fldChar w:fldCharType="end"/>
-        </w:r>
-      </w:hyperlink>
-    </w:p>
-    <w:p>
-      <w:pPr>
-        <w:pStyle w:val="TOC2"/>
-        <w:rPr>
-          <w:rFonts w:asciiTheme="minorHAnsi" w:eastAsiaTheme="minorEastAsia" w:hAnsiTheme="minorHAnsi" w:cstheme="minorBidi"/>
-          <w:caps w:val="0"/>
-          <w:noProof/>
-          <w:szCs w:val="22"/>
-          <w:lang w:val="en-CA" w:eastAsia="en-CA"/>
-        </w:rPr>
-      </w:pPr>
-      <w:hyperlink w:anchor="_Toc436984916" w:history="1">
-        <w:r>
-          <w:rPr>
-            <w:rStyle w:val="Hyperlink"/>
-            <w:noProof/>
-          </w:rPr>
-          <w:t>HEADING 2: ARIAL, SIZE 12, BOLD, LEFT ALIGNED, ALL CAPS, PARAGRAPH SPACING 12 PT (0.17 IN, 0.42 CM) BEFORE AND 6 PT (0.08 IN, 0.21 CM) AFTER</w:t>
-        </w:r>
-        <w:r>
-          <w:rPr>
-            <w:noProof/>
-            <w:webHidden/>
-          </w:rPr>
-          <w:tab/>
-        </w:r>
-        <w:r>
-          <w:rPr>
-            <w:noProof/>
-            <w:webHidden/>
-          </w:rPr>
-          <w:fldChar w:fldCharType="begin"/>
-        </w:r>
-        <w:r>
-          <w:rPr>
-            <w:noProof/>
-            <w:webHidden/>
-          </w:rPr>
-          <w:instrText xml:space="preserve"> PAGEREF _Toc436984916 \h </w:instrText>
-        </w:r>
-        <w:r>
-          <w:rPr>
-            <w:noProof/>
-            <w:webHidden/>
-          </w:rPr>
-        </w:r>
-        <w:r>
-          <w:rPr>
-            <w:noProof/>
-            <w:webHidden/>
-          </w:rPr>
-          <w:fldChar w:fldCharType="separate"/>
-        </w:r>
-        <w:r>
-          <w:rPr>
-            <w:noProof/>
-            <w:webHidden/>
-          </w:rPr>
-          <w:t>2</w:t>
-        </w:r>
-        <w:r>
-          <w:rPr>
-            <w:noProof/>
-            <w:webHidden/>
-          </w:rPr>
-          <w:fldChar w:fldCharType="end"/>
-        </w:r>
-      </w:hyperlink>
-    </w:p>
-    <w:p>
-      <w:pPr>
-        <w:pStyle w:val="TOC3"/>
-        <w:tabs>
-          <w:tab w:val="right" w:leader="dot" w:pos="9350"/>
-        </w:tabs>
-        <w:rPr>
-          <w:rFonts w:asciiTheme="minorHAnsi" w:eastAsiaTheme="minorEastAsia" w:hAnsiTheme="minorHAnsi" w:cstheme="minorBidi"/>
-          <w:noProof/>
-          <w:lang w:val="en-CA" w:eastAsia="en-CA"/>
-        </w:rPr>
-      </w:pPr>
-      <w:hyperlink w:anchor="_Toc436984917" w:history="1">
-        <w:r>
-          <w:rPr>
-            <w:rStyle w:val="Hyperlink"/>
-            <w:noProof/>
-            <w:lang w:val="en-CA"/>
-          </w:rPr>
-          <w:t>Heading 3: Arial, size 12, bold, left-aligned, paragraph spacing 12 pt (0.17 in, 0.42 cm) before and 6 pt (0.08 in, 0.21 cm) after</w:t>
-        </w:r>
-        <w:r>
-          <w:rPr>
-            <w:noProof/>
-            <w:webHidden/>
-          </w:rPr>
-          <w:tab/>
-        </w:r>
-        <w:r>
-          <w:rPr>
-            <w:noProof/>
-            <w:webHidden/>
-          </w:rPr>
-          <w:fldChar w:fldCharType="begin"/>
-        </w:r>
-        <w:r>
-          <w:rPr>
-            <w:noProof/>
-            <w:webHidden/>
-          </w:rPr>
-          <w:instrText xml:space="preserve"> PAGEREF _Toc436984917 \h </w:instrText>
-        </w:r>
-        <w:r>
-          <w:rPr>
-            <w:noProof/>
-            <w:webHidden/>
-          </w:rPr>
-        </w:r>
-        <w:r>
-          <w:rPr>
-            <w:noProof/>
-            <w:webHidden/>
-          </w:rPr>
-          <w:fldChar w:fldCharType="separate"/>
-        </w:r>
-        <w:r>
-          <w:rPr>
-            <w:noProof/>
-            <w:webHidden/>
-          </w:rPr>
-          <w:t>2</w:t>
-        </w:r>
-        <w:r>
-          <w:rPr>
-            <w:noProof/>
-            <w:webHidden/>
-          </w:rPr>
-          <w:fldChar w:fldCharType="end"/>
-        </w:r>
-      </w:hyperlink>
     </w:p>
     <w:p>
       <w:pPr>
@@ -1625,19 +382,12 @@
           <w:szCs w:val="6"/>
         </w:rPr>
       </w:pPr>
-      <w:r>
-        <w:rPr>
-          <w:rFonts w:cs="Arial"/>
-          <w:caps/>
-        </w:rPr>
-        <w:fldChar w:fldCharType="end"/>
-      </w:r>
       <w:bookmarkStart w:id="0" w:name="_GoBack"/>
       <w:bookmarkEnd w:id="0"/>
     </w:p>
     <w:sectPr>
-      <w:headerReference w:type="even" r:id="rId16"/>
-      <w:footerReference w:type="default" r:id="rId17"/>
+      <w:headerReference w:type="even" r:id="rId14"/>
+      <w:footerReference w:type="default" r:id="rId15"/>
       <w:pgSz w:w="12240" w:h="15840"/>
       <w:pgMar w:top="1440" w:right="1440" w:bottom="1440" w:left="1440" w:header="720" w:footer="619" w:gutter="0"/>
       <w:pgNumType w:fmt="lowerRoman" w:start="3"/>
@@ -1773,18 +523,6 @@
 </file>
 
 <file path=word/footer3.xml><?xml version="1.0" encoding="utf-8"?>
-<w:ftr xmlns:wpc="http://schemas.microsoft.com/office/word/2010/wordprocessingCanvas" xmlns:cx="http://schemas.microsoft.com/office/drawing/2014/chartex" xmlns:cx1="http://schemas.microsoft.com/office/drawing/2015/9/8/chartex" xmlns:cx2="http://schemas.microsoft.com/office/drawing/2015/10/21/chartex" xmlns:cx3="http://schemas.microsoft.com/office/drawing/2016/5/9/chartex" xmlns:cx4="http://schemas.microsoft.com/office/drawing/2016/5/10/chartex" xmlns:cx5="http://schemas.microsoft.com/office/drawing/2016/5/11/chartex" xmlns:cx6="http://schemas.microsoft.com/office/drawing/2016/5/12/chartex" xmlns:cx7="http://schemas.microsoft.com/office/drawing/2016/5/13/chartex" xmlns:cx8="http://schemas.microsoft.com/office/drawing/2016/5/14/chartex" xmlns:mc="http://schemas.openxmlformats.org/markup-compatibility/2006" xmlns:aink="http://schemas.microsoft.com/office/drawing/2016/ink" xmlns:am3d="http://schemas.microsoft.com/office/drawing/2017/model3d" xmlns:o="urn:schemas-microsoft-com:office:office" xmlns:r="http://schemas.openxmlformats.org/officeDocument/2006/relationships" xmlns:m="http://schemas.openxmlformats.org/officeDocument/2006/math" xmlns:v="urn:schemas-microsoft-com:vml" xmlns:wp14="http://schemas.microsoft.com/office/word/2010/wordprocessingDrawing" xmlns:wp="http://schemas.openxmlformats.org/drawingml/2006/wordprocessingDrawing" xmlns:w10="urn:schemas-microsoft-com:office:word" xmlns:w="http://schemas.openxmlformats.org/wordprocessingml/2006/main" xmlns:w14="http://schemas.microsoft.com/office/word/2010/wordml" xmlns:w15="http://schemas.microsoft.com/office/word/2012/wordml" xmlns:w16cid="http://schemas.microsoft.com/office/word/2016/wordml/cid" xmlns:w16se="http://schemas.microsoft.com/office/word/2015/wordml/symex" xmlns:wpg="http://schemas.microsoft.com/office/word/2010/wordprocessingGroup" xmlns:wpi="http://schemas.microsoft.com/office/word/2010/wordprocessingInk" xmlns:wne="http://schemas.microsoft.com/office/word/2006/wordml" xmlns:wps="http://schemas.microsoft.com/office/word/2010/wordprocessingShape" mc:Ignorable="w14 w15 w16se w16cid wp14">
-  <w:p>
-    <w:pPr>
-      <w:pBdr>
-        <w:top w:val="single" w:sz="4" w:space="1" w:color="auto"/>
-      </w:pBdr>
-    </w:pPr>
-  </w:p>
-</w:ftr>
-</file>
-
-<file path=word/footer4.xml><?xml version="1.0" encoding="utf-8"?>
 <w:ftr xmlns:wpc="http://schemas.microsoft.com/office/word/2010/wordprocessingCanvas" xmlns:cx="http://schemas.microsoft.com/office/drawing/2014/chartex" xmlns:cx1="http://schemas.microsoft.com/office/drawing/2015/9/8/chartex" xmlns:cx2="http://schemas.microsoft.com/office/drawing/2015/10/21/chartex" xmlns:cx3="http://schemas.microsoft.com/office/drawing/2016/5/9/chartex" xmlns:cx4="http://schemas.microsoft.com/office/drawing/2016/5/10/chartex" xmlns:cx5="http://schemas.microsoft.com/office/drawing/2016/5/11/chartex" xmlns:cx6="http://schemas.microsoft.com/office/drawing/2016/5/12/chartex" xmlns:cx7="http://schemas.microsoft.com/office/drawing/2016/5/13/chartex" xmlns:cx8="http://schemas.microsoft.com/office/drawing/2016/5/14/chartex" xmlns:mc="http://schemas.openxmlformats.org/markup-compatibility/2006" xmlns:aink="http://schemas.microsoft.com/office/drawing/2016/ink" xmlns:am3d="http://schemas.microsoft.com/office/drawing/2017/model3d" xmlns:o="urn:schemas-microsoft-com:office:office" xmlns:r="http://schemas.openxmlformats.org/officeDocument/2006/relationships" xmlns:m="http://schemas.openxmlformats.org/officeDocument/2006/math" xmlns:v="urn:schemas-microsoft-com:vml" xmlns:wp14="http://schemas.microsoft.com/office/word/2010/wordprocessingDrawing" xmlns:wp="http://schemas.openxmlformats.org/drawingml/2006/wordprocessingDrawing" xmlns:w10="urn:schemas-microsoft-com:office:word" xmlns:w="http://schemas.openxmlformats.org/wordprocessingml/2006/main" xmlns:w14="http://schemas.microsoft.com/office/word/2010/wordml" xmlns:w15="http://schemas.microsoft.com/office/word/2012/wordml" xmlns:w16cid="http://schemas.microsoft.com/office/word/2016/wordml/cid" xmlns:w16se="http://schemas.microsoft.com/office/word/2015/wordml/symex" xmlns:wpg="http://schemas.microsoft.com/office/word/2010/wordprocessingGroup" xmlns:wpi="http://schemas.microsoft.com/office/word/2010/wordprocessingInk" xmlns:wne="http://schemas.microsoft.com/office/word/2006/wordml" xmlns:wps="http://schemas.microsoft.com/office/word/2010/wordprocessingShape" mc:Ignorable="w14 w15 w16se w16cid wp14">
   <w:p>
     <w:pPr>
@@ -1953,18 +691,6 @@
 </file>
 
 <file path=word/header2.xml><?xml version="1.0" encoding="utf-8"?>
-<w:hdr xmlns:wpc="http://schemas.microsoft.com/office/word/2010/wordprocessingCanvas" xmlns:cx="http://schemas.microsoft.com/office/drawing/2014/chartex" xmlns:cx1="http://schemas.microsoft.com/office/drawing/2015/9/8/chartex" xmlns:cx2="http://schemas.microsoft.com/office/drawing/2015/10/21/chartex" xmlns:cx3="http://schemas.microsoft.com/office/drawing/2016/5/9/chartex" xmlns:cx4="http://schemas.microsoft.com/office/drawing/2016/5/10/chartex" xmlns:cx5="http://schemas.microsoft.com/office/drawing/2016/5/11/chartex" xmlns:cx6="http://schemas.microsoft.com/office/drawing/2016/5/12/chartex" xmlns:cx7="http://schemas.microsoft.com/office/drawing/2016/5/13/chartex" xmlns:cx8="http://schemas.microsoft.com/office/drawing/2016/5/14/chartex" xmlns:mc="http://schemas.openxmlformats.org/markup-compatibility/2006" xmlns:aink="http://schemas.microsoft.com/office/drawing/2016/ink" xmlns:am3d="http://schemas.microsoft.com/office/drawing/2017/model3d" xmlns:o="urn:schemas-microsoft-com:office:office" xmlns:r="http://schemas.openxmlformats.org/officeDocument/2006/relationships" xmlns:m="http://schemas.openxmlformats.org/officeDocument/2006/math" xmlns:v="urn:schemas-microsoft-com:vml" xmlns:wp14="http://schemas.microsoft.com/office/word/2010/wordprocessingDrawing" xmlns:wp="http://schemas.openxmlformats.org/drawingml/2006/wordprocessingDrawing" xmlns:w10="urn:schemas-microsoft-com:office:word" xmlns:w="http://schemas.openxmlformats.org/wordprocessingml/2006/main" xmlns:w14="http://schemas.microsoft.com/office/word/2010/wordml" xmlns:w15="http://schemas.microsoft.com/office/word/2012/wordml" xmlns:w16cid="http://schemas.microsoft.com/office/word/2016/wordml/cid" xmlns:w16se="http://schemas.microsoft.com/office/word/2015/wordml/symex" xmlns:wpg="http://schemas.microsoft.com/office/word/2010/wordprocessingGroup" xmlns:wpi="http://schemas.microsoft.com/office/word/2010/wordprocessingInk" xmlns:wne="http://schemas.microsoft.com/office/word/2006/wordml" xmlns:wps="http://schemas.microsoft.com/office/word/2010/wordprocessingShape" mc:Ignorable="w14 w15 w16se w16cid wp14">
-  <w:p>
-    <w:pPr>
-      <w:pBdr>
-        <w:bottom w:val="single" w:sz="4" w:space="1" w:color="auto"/>
-      </w:pBdr>
-    </w:pPr>
-  </w:p>
-</w:hdr>
-</file>
-
-<file path=word/header3.xml><?xml version="1.0" encoding="utf-8"?>
 <w:hdr xmlns:wpc="http://schemas.microsoft.com/office/word/2010/wordprocessingCanvas" xmlns:cx="http://schemas.microsoft.com/office/drawing/2014/chartex" xmlns:cx1="http://schemas.microsoft.com/office/drawing/2015/9/8/chartex" xmlns:cx2="http://schemas.microsoft.com/office/drawing/2015/10/21/chartex" xmlns:cx3="http://schemas.microsoft.com/office/drawing/2016/5/9/chartex" xmlns:cx4="http://schemas.microsoft.com/office/drawing/2016/5/10/chartex" xmlns:cx5="http://schemas.microsoft.com/office/drawing/2016/5/11/chartex" xmlns:cx6="http://schemas.microsoft.com/office/drawing/2016/5/12/chartex" xmlns:cx7="http://schemas.microsoft.com/office/drawing/2016/5/13/chartex" xmlns:cx8="http://schemas.microsoft.com/office/drawing/2016/5/14/chartex" xmlns:mc="http://schemas.openxmlformats.org/markup-compatibility/2006" xmlns:aink="http://schemas.microsoft.com/office/drawing/2016/ink" xmlns:am3d="http://schemas.microsoft.com/office/drawing/2017/model3d" xmlns:o="urn:schemas-microsoft-com:office:office" xmlns:r="http://schemas.openxmlformats.org/officeDocument/2006/relationships" xmlns:m="http://schemas.openxmlformats.org/officeDocument/2006/math" xmlns:v="urn:schemas-microsoft-com:vml" xmlns:wp14="http://schemas.microsoft.com/office/word/2010/wordprocessingDrawing" xmlns:wp="http://schemas.openxmlformats.org/drawingml/2006/wordprocessingDrawing" xmlns:w10="urn:schemas-microsoft-com:office:word" xmlns:w="http://schemas.openxmlformats.org/wordprocessingml/2006/main" xmlns:w14="http://schemas.microsoft.com/office/word/2010/wordml" xmlns:w15="http://schemas.microsoft.com/office/word/2012/wordml" xmlns:w16cid="http://schemas.microsoft.com/office/word/2016/wordml/cid" xmlns:w16se="http://schemas.microsoft.com/office/word/2015/wordml/symex" xmlns:wpg="http://schemas.microsoft.com/office/word/2010/wordprocessingGroup" xmlns:wpi="http://schemas.microsoft.com/office/word/2010/wordprocessingInk" xmlns:wne="http://schemas.microsoft.com/office/word/2006/wordml" xmlns:wps="http://schemas.microsoft.com/office/word/2010/wordprocessingShape" mc:Ignorable="w14 w15 w16se w16cid wp14">
   <w:p/>
   <w:p/>
@@ -3542,7 +2268,7 @@
     <w:lsdException w:name="Table Web 2" w:semiHidden="1" w:unhideWhenUsed="1"/>
     <w:lsdException w:name="Table Web 3" w:semiHidden="1" w:unhideWhenUsed="1"/>
     <w:lsdException w:name="Balloon Text" w:semiHidden="1" w:unhideWhenUsed="1"/>
-    <w:lsdException w:name="Table Grid" w:semiHidden="1" w:uiPriority="59" w:unhideWhenUsed="1"/>
+    <w:lsdException w:name="Table Grid" w:uiPriority="59"/>
     <w:lsdException w:name="Table Theme" w:semiHidden="1" w:unhideWhenUsed="1"/>
     <w:lsdException w:name="Placeholder Text" w:semiHidden="1"/>
     <w:lsdException w:name="No Spacing" w:uiPriority="1"/>
@@ -4707,7 +3433,7 @@
 </file>
 
 <file path=customXml/itemProps1.xml><?xml version="1.0" encoding="utf-8"?>
-<ds:datastoreItem xmlns:ds="http://schemas.openxmlformats.org/officeDocument/2006/customXml" ds:itemID="{8736F460-1A1C-D54B-AF60-E60727E09529}">
+<ds:datastoreItem xmlns:ds="http://schemas.openxmlformats.org/officeDocument/2006/customXml" ds:itemID="{D36A682D-4A89-D347-BEEB-ABA5B51A2EBF}">
   <ds:schemaRefs>
     <ds:schemaRef ds:uri="http://schemas.openxmlformats.org/officeDocument/2006/bibliography"/>
   </ds:schemaRefs>

</xml_diff>